<commit_message>
Begain update for Del. 4
</commit_message>
<xml_diff>
--- a/Documents/Deliverable drafts_&_templates/Deliverable 4/SixGuys_Deliverable_4_SprintReviewReport_6.docx
+++ b/Documents/Deliverable drafts_&_templates/Deliverable 4/SixGuys_Deliverable_4_SprintReviewReport_6.docx
@@ -15,13 +15,70 @@
       <w:pPr>
         <w:rPr>
           <w:rFonts w:ascii="Arial" w:hAnsi="Arial" w:cs="Arial"/>
+          <w:sz w:val="24"/>
+          <w:szCs w:val="24"/>
+        </w:rPr>
+      </w:pPr>
+      <w:r>
+        <w:rPr>
+          <w:rFonts w:ascii="Arial" w:hAnsi="Arial" w:cs="Arial"/>
           <w:b/>
           <w:bCs/>
           <w:sz w:val="24"/>
           <w:szCs w:val="24"/>
         </w:rPr>
-      </w:pPr>
-      <w:r>
+        <w:t xml:space="preserve">Features Implemented: </w:t>
+      </w:r>
+      <w:r>
+        <w:rPr>
+          <w:rFonts w:ascii="Arial" w:hAnsi="Arial" w:cs="Arial"/>
+          <w:sz w:val="24"/>
+          <w:szCs w:val="24"/>
+          <w:highlight w:val="yellow"/>
+        </w:rPr>
+        <w:t>??</w:t>
+      </w:r>
+      <w:r>
+        <w:rPr>
+          <w:rFonts w:ascii="Arial" w:hAnsi="Arial" w:cs="Arial"/>
+          <w:sz w:val="24"/>
+          <w:szCs w:val="24"/>
+        </w:rPr>
+        <w:t xml:space="preserve"> </w:t>
+      </w:r>
+      <w:r>
+        <w:rPr>
+          <w:rFonts w:ascii="Arial" w:hAnsi="Arial" w:cs="Arial"/>
+          <w:sz w:val="24"/>
+          <w:szCs w:val="24"/>
+        </w:rPr>
+        <w:t>(</w:t>
+      </w:r>
+      <w:r>
+        <w:rPr>
+          <w:rFonts w:ascii="Arial" w:hAnsi="Arial" w:cs="Arial"/>
+          <w:sz w:val="24"/>
+          <w:szCs w:val="24"/>
+          <w:highlight w:val="yellow"/>
+        </w:rPr>
+        <w:t>?</w:t>
+      </w:r>
+      <w:r>
+        <w:rPr>
+          <w:rFonts w:ascii="Arial" w:hAnsi="Arial" w:cs="Arial"/>
+          <w:sz w:val="24"/>
+          <w:szCs w:val="24"/>
+        </w:rPr>
+        <w:t>)</w:t>
+      </w:r>
+    </w:p>
+    <w:p>
+      <w:pPr>
+        <w:pStyle w:val="ListParagraph"/>
+        <w:numPr>
+          <w:ilvl w:val="0"/>
+          <w:numId w:val="5"/>
+        </w:numPr>
         <w:rPr>
           <w:rFonts w:ascii="Arial" w:hAnsi="Arial" w:cs="Arial"/>
           <w:b/>
@@ -29,49 +86,14 @@
           <w:sz w:val="24"/>
           <w:szCs w:val="24"/>
         </w:rPr>
-        <w:t xml:space="preserve">Features Implemented: </w:t>
-      </w:r>
-      <w:r>
-        <w:rPr>
-          <w:rFonts w:ascii="Arial" w:hAnsi="Arial" w:cs="Arial"/>
-          <w:sz w:val="24"/>
-          <w:szCs w:val="24"/>
-        </w:rPr>
-        <w:t>One</w:t>
-      </w:r>
-      <w:bookmarkStart w:id="0" w:name="_GoBack"/>
-      <w:bookmarkEnd w:id="0"/>
-      <w:r>
-        <w:rPr>
-          <w:rFonts w:ascii="Arial" w:hAnsi="Arial" w:cs="Arial"/>
-          <w:sz w:val="24"/>
-          <w:szCs w:val="24"/>
-        </w:rPr>
-        <w:t xml:space="preserve"> </w:t>
-      </w:r>
-      <w:r>
-        <w:rPr>
-          <w:rFonts w:ascii="Arial" w:hAnsi="Arial" w:cs="Arial"/>
-          <w:sz w:val="24"/>
-          <w:szCs w:val="24"/>
-        </w:rPr>
-        <w:t>(</w:t>
-      </w:r>
-      <w:r>
-        <w:rPr>
-          <w:rFonts w:ascii="Arial" w:hAnsi="Arial" w:cs="Arial"/>
-          <w:sz w:val="24"/>
-          <w:szCs w:val="24"/>
-        </w:rPr>
-        <w:t>6</w:t>
-      </w:r>
-      <w:r>
-        <w:rPr>
-          <w:rFonts w:ascii="Arial" w:hAnsi="Arial" w:cs="Arial"/>
-          <w:sz w:val="24"/>
-          <w:szCs w:val="24"/>
-        </w:rPr>
-        <w:t>)</w:t>
+      </w:pPr>
+      <w:r>
+        <w:rPr>
+          <w:rFonts w:ascii="Arial" w:hAnsi="Arial" w:cs="Arial"/>
+          <w:sz w:val="24"/>
+          <w:szCs w:val="24"/>
+        </w:rPr>
+        <w:t>Volume Slider Bar</w:t>
       </w:r>
     </w:p>
     <w:p>
@@ -105,8 +127,9 @@
           <w:rFonts w:ascii="Arial" w:hAnsi="Arial" w:cs="Arial"/>
           <w:sz w:val="24"/>
           <w:szCs w:val="24"/>
-        </w:rPr>
-        <w:t>One</w:t>
+          <w:highlight w:val="yellow"/>
+        </w:rPr>
+        <w:t>??</w:t>
       </w:r>
       <w:r>
         <w:rPr>
@@ -121,8 +144,9 @@
           <w:rFonts w:ascii="Arial" w:hAnsi="Arial" w:cs="Arial"/>
           <w:sz w:val="24"/>
           <w:szCs w:val="24"/>
-        </w:rPr>
-        <w:t>1</w:t>
+          <w:highlight w:val="yellow"/>
+        </w:rPr>
+        <w:t>?</w:t>
       </w:r>
       <w:r>
         <w:rPr>
@@ -152,7 +176,7 @@
           <w:sz w:val="24"/>
           <w:szCs w:val="24"/>
         </w:rPr>
-        <w:t>Fixed issue with character picking up items to use</w:t>
+        <w:t>x</w:t>
       </w:r>
     </w:p>
     <w:p>
@@ -282,8 +306,34 @@
           <w:rFonts w:ascii="Arial" w:hAnsi="Arial" w:cs="Arial"/>
           <w:sz w:val="24"/>
           <w:szCs w:val="24"/>
-        </w:rPr>
-        <w:t>One (1)</w:t>
+          <w:highlight w:val="yellow"/>
+        </w:rPr>
+        <w:t>??</w:t>
+      </w:r>
+      <w:r>
+        <w:rPr>
+          <w:rFonts w:ascii="Arial" w:hAnsi="Arial" w:cs="Arial"/>
+          <w:sz w:val="24"/>
+          <w:szCs w:val="24"/>
+        </w:rPr>
+        <w:t xml:space="preserve"> (</w:t>
+      </w:r>
+      <w:r>
+        <w:rPr>
+          <w:rFonts w:ascii="Arial" w:hAnsi="Arial" w:cs="Arial"/>
+          <w:sz w:val="24"/>
+          <w:szCs w:val="24"/>
+          <w:highlight w:val="yellow"/>
+        </w:rPr>
+        <w:t>?</w:t>
+      </w:r>
+      <w:r>
+        <w:rPr>
+          <w:rFonts w:ascii="Arial" w:hAnsi="Arial" w:cs="Arial"/>
+          <w:sz w:val="24"/>
+          <w:szCs w:val="24"/>
+        </w:rPr>
+        <w:t>)</w:t>
       </w:r>
     </w:p>
     <w:p>
@@ -305,8 +355,10 @@
           <w:sz w:val="24"/>
           <w:szCs w:val="24"/>
         </w:rPr>
-        <w:t>Minor changes made to the shooting food animation</w:t>
-      </w:r>
+        <w:t>x</w:t>
+      </w:r>
+      <w:bookmarkStart w:id="0" w:name="_GoBack"/>
+      <w:bookmarkEnd w:id="0"/>
     </w:p>
     <w:p>
       <w:pPr>
@@ -344,63 +396,7 @@
           <w:sz w:val="24"/>
           <w:szCs w:val="24"/>
         </w:rPr>
-        <w:t xml:space="preserve">The group plans to spend </w:t>
-      </w:r>
-      <w:r>
-        <w:rPr>
-          <w:rFonts w:ascii="Arial" w:hAnsi="Arial" w:cs="Arial"/>
-          <w:sz w:val="24"/>
-          <w:szCs w:val="24"/>
-        </w:rPr>
-        <w:t>more time in development of the application including coding and fin</w:t>
-      </w:r>
-      <w:r>
-        <w:rPr>
-          <w:rFonts w:ascii="Arial" w:hAnsi="Arial" w:cs="Arial"/>
-          <w:sz w:val="24"/>
-          <w:szCs w:val="24"/>
-        </w:rPr>
-        <w:t>a</w:t>
-      </w:r>
-      <w:r>
-        <w:rPr>
-          <w:rFonts w:ascii="Arial" w:hAnsi="Arial" w:cs="Arial"/>
-          <w:sz w:val="24"/>
-          <w:szCs w:val="24"/>
-        </w:rPr>
-        <w:t xml:space="preserve">lization of prior developments. Since Sprint 6 is the next and last one, the group will finalize </w:t>
-      </w:r>
-      <w:r>
-        <w:rPr>
-          <w:rFonts w:ascii="Arial" w:hAnsi="Arial" w:cs="Arial"/>
-          <w:sz w:val="24"/>
-          <w:szCs w:val="24"/>
-        </w:rPr>
-        <w:t xml:space="preserve">the prioritizations of the features we would like to </w:t>
-      </w:r>
-      <w:r>
-        <w:rPr>
-          <w:rFonts w:ascii="Arial" w:hAnsi="Arial" w:cs="Arial"/>
-          <w:sz w:val="24"/>
-          <w:szCs w:val="24"/>
-        </w:rPr>
-        <w:t>implement</w:t>
-      </w:r>
-      <w:r>
-        <w:rPr>
-          <w:rFonts w:ascii="Arial" w:hAnsi="Arial" w:cs="Arial"/>
-          <w:sz w:val="24"/>
-          <w:szCs w:val="24"/>
-        </w:rPr>
-        <w:t xml:space="preserve"> in the rollout of the application</w:t>
-      </w:r>
-      <w:r>
-        <w:rPr>
-          <w:rFonts w:ascii="Arial" w:hAnsi="Arial" w:cs="Arial"/>
-          <w:sz w:val="24"/>
-          <w:szCs w:val="24"/>
-        </w:rPr>
-        <w:t>.</w:t>
+        <w:t>N/A</w:t>
       </w:r>
     </w:p>
     <w:p>
@@ -438,24 +434,9 @@
           <w:rFonts w:ascii="Arial" w:hAnsi="Arial" w:cs="Arial"/>
           <w:sz w:val="24"/>
           <w:szCs w:val="24"/>
-        </w:rPr>
-        <w:t xml:space="preserve">All members of the group were “present” and contributed to the discussion during each Scrum meeting. </w:t>
-      </w:r>
-      <w:r>
-        <w:rPr>
-          <w:rFonts w:ascii="Arial" w:hAnsi="Arial" w:cs="Arial"/>
-          <w:sz w:val="24"/>
-          <w:szCs w:val="24"/>
-        </w:rPr>
-        <w:t xml:space="preserve">With every passing week, we further assimilate to our new “normal” which is working in isolation from the team. The team has proven that they can adapt to the situation we find ourselves </w:t>
-      </w:r>
-      <w:r>
-        <w:rPr>
-          <w:rFonts w:ascii="Arial" w:hAnsi="Arial" w:cs="Arial"/>
-          <w:sz w:val="24"/>
-          <w:szCs w:val="24"/>
-        </w:rPr>
-        <w:t>in which is great to see. Communication once again proved to be efficient to complete all the necessary tasks for this Scrum.</w:t>
+          <w:highlight w:val="yellow"/>
+        </w:rPr>
+        <w:t>All members of the group were “present” and contributed to the discussion during each Scrum meeting. With every passing week, we further assimilate to our new “normal” which is working in isolation from the team. The team has proven that they can adapt to the situation we find ourselves in which is great to see. Communication once again proved to be efficient to complete all the necessary tasks for this Scrum.</w:t>
       </w:r>
     </w:p>
     <w:p>
@@ -505,16 +486,9 @@
           <w:rFonts w:ascii="Arial" w:hAnsi="Arial" w:cs="Arial"/>
           <w:sz w:val="24"/>
           <w:szCs w:val="24"/>
-        </w:rPr>
-        <w:t xml:space="preserve">Development of the application has its challenges and having a better understanding of Unity would be useful for the team who are less experienced that the other teammates. However, </w:t>
-      </w:r>
-      <w:r>
-        <w:rPr>
-          <w:rFonts w:ascii="Arial" w:hAnsi="Arial" w:cs="Arial"/>
-          <w:sz w:val="24"/>
-          <w:szCs w:val="24"/>
-        </w:rPr>
-        <w:t>practice makes perfect which is proving to be correct with the team’s development skills.</w:t>
+          <w:highlight w:val="yellow"/>
+        </w:rPr>
+        <w:t>Development of the application has its challenges and having a better understanding of Unity would be useful for the team who are less experienced that the other teammates. However, practice makes perfect which is proving to be correct with the team’s development skills.</w:t>
       </w:r>
     </w:p>
     <w:p>
@@ -554,7 +528,7 @@
           <w:sz w:val="24"/>
           <w:szCs w:val="24"/>
         </w:rPr>
-        <w:t>There are no changes for the next, and final Scrum.</w:t>
+        <w:t>N/A</w:t>
       </w:r>
     </w:p>
     <w:sectPr>
@@ -1194,6 +1168,119 @@
     </w:lvl>
   </w:abstractNum>
   <w:abstractNum w:abstractNumId="3" w15:restartNumberingAfterBreak="0">
+    <w:nsid w:val="69123621"/>
+    <w:multiLevelType w:val="hybridMultilevel"/>
+    <w:tmpl w:val="A5B21F8A"/>
+    <w:lvl w:ilvl="0" w:tplc="04090001">
+      <w:start w:val="1"/>
+      <w:numFmt w:val="bullet"/>
+      <w:lvlText w:val=""/>
+      <w:lvlJc w:val="left"/>
+      <w:pPr>
+        <w:ind w:left="720" w:hanging="360"/>
+      </w:pPr>
+      <w:rPr>
+        <w:rFonts w:ascii="Symbol" w:hAnsi="Symbol" w:hint="default"/>
+      </w:rPr>
+    </w:lvl>
+    <w:lvl w:ilvl="1" w:tplc="04090003" w:tentative="1">
+      <w:start w:val="1"/>
+      <w:numFmt w:val="bullet"/>
+      <w:lvlText w:val="o"/>
+      <w:lvlJc w:val="left"/>
+      <w:pPr>
+        <w:ind w:left="1440" w:hanging="360"/>
+      </w:pPr>
+      <w:rPr>
+        <w:rFonts w:ascii="Courier New" w:hAnsi="Courier New" w:cs="Courier New" w:hint="default"/>
+      </w:rPr>
+    </w:lvl>
+    <w:lvl w:ilvl="2" w:tplc="04090005" w:tentative="1">
+      <w:start w:val="1"/>
+      <w:numFmt w:val="bullet"/>
+      <w:lvlText w:val=""/>
+      <w:lvlJc w:val="left"/>
+      <w:pPr>
+        <w:ind w:left="2160" w:hanging="360"/>
+      </w:pPr>
+      <w:rPr>
+        <w:rFonts w:ascii="Wingdings" w:hAnsi="Wingdings" w:hint="default"/>
+      </w:rPr>
+    </w:lvl>
+    <w:lvl w:ilvl="3" w:tplc="04090001" w:tentative="1">
+      <w:start w:val="1"/>
+      <w:numFmt w:val="bullet"/>
+      <w:lvlText w:val=""/>
+      <w:lvlJc w:val="left"/>
+      <w:pPr>
+        <w:ind w:left="2880" w:hanging="360"/>
+      </w:pPr>
+      <w:rPr>
+        <w:rFonts w:ascii="Symbol" w:hAnsi="Symbol" w:hint="default"/>
+      </w:rPr>
+    </w:lvl>
+    <w:lvl w:ilvl="4" w:tplc="04090003" w:tentative="1">
+      <w:start w:val="1"/>
+      <w:numFmt w:val="bullet"/>
+      <w:lvlText w:val="o"/>
+      <w:lvlJc w:val="left"/>
+      <w:pPr>
+        <w:ind w:left="3600" w:hanging="360"/>
+      </w:pPr>
+      <w:rPr>
+        <w:rFonts w:ascii="Courier New" w:hAnsi="Courier New" w:cs="Courier New" w:hint="default"/>
+      </w:rPr>
+    </w:lvl>
+    <w:lvl w:ilvl="5" w:tplc="04090005" w:tentative="1">
+      <w:start w:val="1"/>
+      <w:numFmt w:val="bullet"/>
+      <w:lvlText w:val=""/>
+      <w:lvlJc w:val="left"/>
+      <w:pPr>
+        <w:ind w:left="4320" w:hanging="360"/>
+      </w:pPr>
+      <w:rPr>
+        <w:rFonts w:ascii="Wingdings" w:hAnsi="Wingdings" w:hint="default"/>
+      </w:rPr>
+    </w:lvl>
+    <w:lvl w:ilvl="6" w:tplc="04090001" w:tentative="1">
+      <w:start w:val="1"/>
+      <w:numFmt w:val="bullet"/>
+      <w:lvlText w:val=""/>
+      <w:lvlJc w:val="left"/>
+      <w:pPr>
+        <w:ind w:left="5040" w:hanging="360"/>
+      </w:pPr>
+      <w:rPr>
+        <w:rFonts w:ascii="Symbol" w:hAnsi="Symbol" w:hint="default"/>
+      </w:rPr>
+    </w:lvl>
+    <w:lvl w:ilvl="7" w:tplc="04090003" w:tentative="1">
+      <w:start w:val="1"/>
+      <w:numFmt w:val="bullet"/>
+      <w:lvlText w:val="o"/>
+      <w:lvlJc w:val="left"/>
+      <w:pPr>
+        <w:ind w:left="5760" w:hanging="360"/>
+      </w:pPr>
+      <w:rPr>
+        <w:rFonts w:ascii="Courier New" w:hAnsi="Courier New" w:cs="Courier New" w:hint="default"/>
+      </w:rPr>
+    </w:lvl>
+    <w:lvl w:ilvl="8" w:tplc="04090005" w:tentative="1">
+      <w:start w:val="1"/>
+      <w:numFmt w:val="bullet"/>
+      <w:lvlText w:val=""/>
+      <w:lvlJc w:val="left"/>
+      <w:pPr>
+        <w:ind w:left="6480" w:hanging="360"/>
+      </w:pPr>
+      <w:rPr>
+        <w:rFonts w:ascii="Wingdings" w:hAnsi="Wingdings" w:hint="default"/>
+      </w:rPr>
+    </w:lvl>
+  </w:abstractNum>
+  <w:abstractNum w:abstractNumId="4" w15:restartNumberingAfterBreak="0">
     <w:nsid w:val="7F5D644A"/>
     <w:multiLevelType w:val="multilevel"/>
     <w:tmpl w:val="48A09B16"/>
@@ -1307,7 +1394,7 @@
     </w:lvl>
   </w:abstractNum>
   <w:num w:numId="1">
-    <w:abstractNumId w:val="3"/>
+    <w:abstractNumId w:val="4"/>
   </w:num>
   <w:num w:numId="2">
     <w:abstractNumId w:val="1"/>
@@ -1317,6 +1404,9 @@
   </w:num>
   <w:num w:numId="4">
     <w:abstractNumId w:val="2"/>
+  </w:num>
+  <w:num w:numId="5">
+    <w:abstractNumId w:val="3"/>
   </w:num>
 </w:numbering>
 </file>

</xml_diff>

<commit_message>
Finalized Sprint 6 Review
</commit_message>
<xml_diff>
--- a/Documents/Deliverable drafts_&_templates/Deliverable 4/SixGuys_Deliverable_4_SprintReviewReport_6.docx
+++ b/Documents/Deliverable drafts_&_templates/Deliverable 4/SixGuys_Deliverable_4_SprintReviewReport_6.docx
@@ -27,16 +27,25 @@
           <w:sz w:val="24"/>
           <w:szCs w:val="24"/>
         </w:rPr>
-        <w:t xml:space="preserve">Features Implemented: </w:t>
-      </w:r>
-      <w:r>
-        <w:rPr>
-          <w:rFonts w:ascii="Arial" w:hAnsi="Arial" w:cs="Arial"/>
-          <w:sz w:val="24"/>
-          <w:szCs w:val="24"/>
-          <w:highlight w:val="yellow"/>
-        </w:rPr>
-        <w:t>??</w:t>
+        <w:t>Features Implement</w:t>
+      </w:r>
+      <w:r>
+        <w:rPr>
+          <w:rFonts w:ascii="Arial" w:hAnsi="Arial" w:cs="Arial"/>
+          <w:b/>
+          <w:bCs/>
+          <w:sz w:val="24"/>
+          <w:szCs w:val="24"/>
+        </w:rPr>
+        <w:t xml:space="preserve">ed: </w:t>
+      </w:r>
+      <w:r>
+        <w:rPr>
+          <w:rFonts w:ascii="Arial" w:hAnsi="Arial" w:cs="Arial"/>
+          <w:sz w:val="24"/>
+          <w:szCs w:val="24"/>
+        </w:rPr>
+        <w:t>Two</w:t>
       </w:r>
       <w:r>
         <w:rPr>
@@ -59,9 +68,8 @@
           <w:rFonts w:ascii="Arial" w:hAnsi="Arial" w:cs="Arial"/>
           <w:sz w:val="24"/>
           <w:szCs w:val="24"/>
-          <w:highlight w:val="yellow"/>
-        </w:rPr>
-        <w:t>?</w:t>
+        </w:rPr>
+        <w:t>2</w:t>
       </w:r>
       <w:r>
         <w:rPr>
@@ -98,85 +106,85 @@
     </w:p>
     <w:p>
       <w:pPr>
-        <w:rPr>
-          <w:rFonts w:ascii="Arial" w:hAnsi="Arial" w:cs="Arial"/>
-          <w:sz w:val="24"/>
-          <w:szCs w:val="24"/>
-        </w:rPr>
-      </w:pPr>
-      <w:r>
-        <w:rPr>
-          <w:rFonts w:ascii="Arial" w:hAnsi="Arial" w:cs="Arial"/>
-          <w:b/>
-          <w:bCs/>
-          <w:sz w:val="24"/>
-          <w:szCs w:val="24"/>
-        </w:rPr>
-        <w:t>Issues Fixed:</w:t>
-      </w:r>
-      <w:r>
-        <w:rPr>
-          <w:rFonts w:ascii="Arial" w:hAnsi="Arial" w:cs="Arial"/>
-          <w:sz w:val="24"/>
-          <w:szCs w:val="24"/>
-        </w:rPr>
-        <w:t xml:space="preserve"> </w:t>
-      </w:r>
-      <w:r>
-        <w:rPr>
-          <w:rFonts w:ascii="Arial" w:hAnsi="Arial" w:cs="Arial"/>
-          <w:sz w:val="24"/>
-          <w:szCs w:val="24"/>
-          <w:highlight w:val="yellow"/>
-        </w:rPr>
-        <w:t>??</w:t>
-      </w:r>
-      <w:r>
-        <w:rPr>
-          <w:rFonts w:ascii="Arial" w:hAnsi="Arial" w:cs="Arial"/>
-          <w:sz w:val="24"/>
-          <w:szCs w:val="24"/>
-        </w:rPr>
-        <w:t xml:space="preserve"> (</w:t>
-      </w:r>
-      <w:r>
-        <w:rPr>
-          <w:rFonts w:ascii="Arial" w:hAnsi="Arial" w:cs="Arial"/>
-          <w:sz w:val="24"/>
-          <w:szCs w:val="24"/>
-          <w:highlight w:val="yellow"/>
-        </w:rPr>
-        <w:t>?</w:t>
-      </w:r>
-      <w:r>
-        <w:rPr>
-          <w:rFonts w:ascii="Arial" w:hAnsi="Arial" w:cs="Arial"/>
-          <w:sz w:val="24"/>
-          <w:szCs w:val="24"/>
-        </w:rPr>
-        <w:t>)</w:t>
-      </w:r>
-    </w:p>
-    <w:p>
-      <w:pPr>
         <w:pStyle w:val="ListParagraph"/>
         <w:numPr>
           <w:ilvl w:val="0"/>
-          <w:numId w:val="4"/>
+          <w:numId w:val="5"/>
         </w:numPr>
         <w:rPr>
           <w:rFonts w:ascii="Arial" w:hAnsi="Arial" w:cs="Arial"/>
-          <w:sz w:val="24"/>
-          <w:szCs w:val="24"/>
-        </w:rPr>
-      </w:pPr>
-      <w:r>
-        <w:rPr>
-          <w:rFonts w:ascii="Arial" w:hAnsi="Arial" w:cs="Arial"/>
-          <w:sz w:val="24"/>
-          <w:szCs w:val="24"/>
-        </w:rPr>
-        <w:t>x</w:t>
+          <w:b/>
+          <w:bCs/>
+          <w:sz w:val="24"/>
+          <w:szCs w:val="24"/>
+        </w:rPr>
+      </w:pPr>
+      <w:r>
+        <w:rPr>
+          <w:rFonts w:ascii="Arial" w:hAnsi="Arial" w:cs="Arial"/>
+          <w:sz w:val="24"/>
+          <w:szCs w:val="24"/>
+        </w:rPr>
+        <w:t>Unit Testing</w:t>
+      </w:r>
+    </w:p>
+    <w:p>
+      <w:pPr>
+        <w:rPr>
+          <w:rFonts w:ascii="Arial" w:hAnsi="Arial" w:cs="Arial"/>
+          <w:sz w:val="24"/>
+          <w:szCs w:val="24"/>
+        </w:rPr>
+      </w:pPr>
+      <w:r>
+        <w:rPr>
+          <w:rFonts w:ascii="Arial" w:hAnsi="Arial" w:cs="Arial"/>
+          <w:b/>
+          <w:bCs/>
+          <w:sz w:val="24"/>
+          <w:szCs w:val="24"/>
+        </w:rPr>
+        <w:t>Issues Fixed:</w:t>
+      </w:r>
+      <w:r>
+        <w:rPr>
+          <w:rFonts w:ascii="Arial" w:hAnsi="Arial" w:cs="Arial"/>
+          <w:sz w:val="24"/>
+          <w:szCs w:val="24"/>
+        </w:rPr>
+        <w:t xml:space="preserve"> </w:t>
+      </w:r>
+      <w:r>
+        <w:rPr>
+          <w:rFonts w:ascii="Arial" w:hAnsi="Arial" w:cs="Arial"/>
+          <w:sz w:val="24"/>
+          <w:szCs w:val="24"/>
+        </w:rPr>
+        <w:t xml:space="preserve">Zero </w:t>
+      </w:r>
+      <w:r>
+        <w:rPr>
+          <w:rFonts w:ascii="Arial" w:hAnsi="Arial" w:cs="Arial"/>
+          <w:sz w:val="24"/>
+          <w:szCs w:val="24"/>
+        </w:rPr>
+        <w:t>(</w:t>
+      </w:r>
+      <w:r>
+        <w:rPr>
+          <w:rFonts w:ascii="Arial" w:hAnsi="Arial" w:cs="Arial"/>
+          <w:sz w:val="24"/>
+          <w:szCs w:val="24"/>
+        </w:rPr>
+        <w:t>0</w:t>
+      </w:r>
+      <w:r>
+        <w:rPr>
+          <w:rFonts w:ascii="Arial" w:hAnsi="Arial" w:cs="Arial"/>
+          <w:sz w:val="24"/>
+          <w:szCs w:val="24"/>
+        </w:rPr>
+        <w:t>)</w:t>
       </w:r>
     </w:p>
     <w:p>
@@ -219,7 +227,33 @@
           <w:sz w:val="24"/>
           <w:szCs w:val="24"/>
         </w:rPr>
-        <w:t>Communication</w:t>
+        <w:t>Adapting</w:t>
+      </w:r>
+      <w:r>
+        <w:rPr>
+          <w:rFonts w:ascii="Arial" w:hAnsi="Arial" w:cs="Arial"/>
+          <w:sz w:val="24"/>
+          <w:szCs w:val="24"/>
+        </w:rPr>
+        <w:t xml:space="preserve"> to remote living </w:t>
+      </w:r>
+      <w:r>
+        <w:rPr>
+          <w:rFonts w:ascii="Arial" w:hAnsi="Arial" w:cs="Arial"/>
+          <w:sz w:val="24"/>
+          <w:szCs w:val="24"/>
+        </w:rPr>
+        <w:t xml:space="preserve">and working </w:t>
+      </w:r>
+      <w:bookmarkStart w:id="0" w:name="_GoBack"/>
+      <w:bookmarkEnd w:id="0"/>
+      <w:r>
+        <w:rPr>
+          <w:rFonts w:ascii="Arial" w:hAnsi="Arial" w:cs="Arial"/>
+          <w:sz w:val="24"/>
+          <w:szCs w:val="24"/>
+        </w:rPr>
+        <w:t>conditions</w:t>
       </w:r>
     </w:p>
     <w:p>
@@ -241,15 +275,7 @@
           <w:sz w:val="24"/>
           <w:szCs w:val="24"/>
         </w:rPr>
-        <w:t xml:space="preserve">Understanding the </w:t>
-      </w:r>
-      <w:r>
-        <w:rPr>
-          <w:rFonts w:ascii="Arial" w:hAnsi="Arial" w:cs="Arial"/>
-          <w:sz w:val="24"/>
-          <w:szCs w:val="24"/>
-        </w:rPr>
-        <w:t>documentation process better</w:t>
+        <w:t>Focusing more on development than documentation</w:t>
       </w:r>
     </w:p>
     <w:p>
@@ -306,26 +332,24 @@
           <w:rFonts w:ascii="Arial" w:hAnsi="Arial" w:cs="Arial"/>
           <w:sz w:val="24"/>
           <w:szCs w:val="24"/>
-          <w:highlight w:val="yellow"/>
-        </w:rPr>
-        <w:t>??</w:t>
-      </w:r>
-      <w:r>
-        <w:rPr>
-          <w:rFonts w:ascii="Arial" w:hAnsi="Arial" w:cs="Arial"/>
-          <w:sz w:val="24"/>
-          <w:szCs w:val="24"/>
-        </w:rPr>
-        <w:t xml:space="preserve"> (</w:t>
-      </w:r>
-      <w:r>
-        <w:rPr>
-          <w:rFonts w:ascii="Arial" w:hAnsi="Arial" w:cs="Arial"/>
-          <w:sz w:val="24"/>
-          <w:szCs w:val="24"/>
-          <w:highlight w:val="yellow"/>
-        </w:rPr>
-        <w:t>?</w:t>
+        </w:rPr>
+        <w:t xml:space="preserve">Zero </w:t>
+      </w:r>
+      <w:r>
+        <w:rPr>
+          <w:rFonts w:ascii="Arial" w:hAnsi="Arial" w:cs="Arial"/>
+          <w:sz w:val="24"/>
+          <w:szCs w:val="24"/>
+        </w:rPr>
+        <w:t>(</w:t>
+      </w:r>
+      <w:r>
+        <w:rPr>
+          <w:rFonts w:ascii="Arial" w:hAnsi="Arial" w:cs="Arial"/>
+          <w:sz w:val="24"/>
+          <w:szCs w:val="24"/>
+        </w:rPr>
+        <w:t>0</w:t>
       </w:r>
       <w:r>
         <w:rPr>
@@ -338,30 +362,45 @@
     </w:p>
     <w:p>
       <w:pPr>
-        <w:pStyle w:val="ListParagraph"/>
-        <w:numPr>
-          <w:ilvl w:val="0"/>
-          <w:numId w:val="4"/>
-        </w:numPr>
-        <w:rPr>
-          <w:rFonts w:ascii="Arial" w:hAnsi="Arial" w:cs="Arial"/>
-          <w:sz w:val="24"/>
-          <w:szCs w:val="24"/>
-        </w:rPr>
-      </w:pPr>
-      <w:r>
-        <w:rPr>
-          <w:rFonts w:ascii="Arial" w:hAnsi="Arial" w:cs="Arial"/>
-          <w:sz w:val="24"/>
-          <w:szCs w:val="24"/>
-        </w:rPr>
-        <w:t>x</w:t>
-      </w:r>
-      <w:bookmarkStart w:id="0" w:name="_GoBack"/>
-      <w:bookmarkEnd w:id="0"/>
+        <w:rPr>
+          <w:rFonts w:ascii="Arial" w:hAnsi="Arial" w:cs="Arial"/>
+          <w:b/>
+          <w:bCs/>
+          <w:sz w:val="24"/>
+          <w:szCs w:val="24"/>
+        </w:rPr>
+      </w:pPr>
+      <w:r>
+        <w:rPr>
+          <w:rFonts w:ascii="Arial" w:hAnsi="Arial" w:cs="Arial"/>
+          <w:b/>
+          <w:bCs/>
+          <w:sz w:val="24"/>
+          <w:szCs w:val="24"/>
+        </w:rPr>
+        <w:t xml:space="preserve">Next Sprint: </w:t>
+      </w:r>
     </w:p>
     <w:p>
       <w:pPr>
+        <w:jc w:val="both"/>
+        <w:rPr>
+          <w:rFonts w:ascii="Arial" w:hAnsi="Arial" w:cs="Arial"/>
+          <w:sz w:val="24"/>
+          <w:szCs w:val="24"/>
+        </w:rPr>
+      </w:pPr>
+      <w:r>
+        <w:rPr>
+          <w:rFonts w:ascii="Arial" w:hAnsi="Arial" w:cs="Arial"/>
+          <w:sz w:val="24"/>
+          <w:szCs w:val="24"/>
+        </w:rPr>
+        <w:t>N/A</w:t>
+      </w:r>
+    </w:p>
+    <w:p>
+      <w:pPr>
         <w:rPr>
           <w:rFonts w:ascii="Arial" w:hAnsi="Arial" w:cs="Arial"/>
           <w:b/>
@@ -378,7 +417,7 @@
           <w:sz w:val="24"/>
           <w:szCs w:val="24"/>
         </w:rPr>
-        <w:t xml:space="preserve">Next Sprint: </w:t>
+        <w:t xml:space="preserve">What went well in this week’s Scrum: </w:t>
       </w:r>
     </w:p>
     <w:p>
@@ -396,7 +435,55 @@
           <w:sz w:val="24"/>
           <w:szCs w:val="24"/>
         </w:rPr>
-        <w:t>N/A</w:t>
+        <w:t xml:space="preserve">All members of the group were “present” and contributed to the discussion </w:t>
+      </w:r>
+      <w:r>
+        <w:rPr>
+          <w:rFonts w:ascii="Arial" w:hAnsi="Arial" w:cs="Arial"/>
+          <w:sz w:val="24"/>
+          <w:szCs w:val="24"/>
+        </w:rPr>
+        <w:t xml:space="preserve">during each Scrum meeting. </w:t>
+      </w:r>
+      <w:r>
+        <w:rPr>
+          <w:rFonts w:ascii="Arial" w:hAnsi="Arial" w:cs="Arial"/>
+          <w:sz w:val="24"/>
+          <w:szCs w:val="24"/>
+        </w:rPr>
+        <w:t>I believe we have all “accepted” the way we’re living during our new normal</w:t>
+      </w:r>
+      <w:r>
+        <w:rPr>
+          <w:rFonts w:ascii="Arial" w:hAnsi="Arial" w:cs="Arial"/>
+          <w:sz w:val="24"/>
+          <w:szCs w:val="24"/>
+        </w:rPr>
+        <w:t xml:space="preserve">. </w:t>
+      </w:r>
+      <w:r>
+        <w:rPr>
+          <w:rFonts w:ascii="Arial" w:hAnsi="Arial" w:cs="Arial"/>
+          <w:sz w:val="24"/>
+          <w:szCs w:val="24"/>
+        </w:rPr>
+        <w:t xml:space="preserve">Since this was the last Scrum of the semester, there was a sense of relief after realizing it would be impossible to implement all the features we would have like </w:t>
+      </w:r>
+      <w:r>
+        <w:rPr>
+          <w:rFonts w:ascii="Arial" w:hAnsi="Arial" w:cs="Arial"/>
+          <w:sz w:val="24"/>
+          <w:szCs w:val="24"/>
+        </w:rPr>
+        <w:t>to and</w:t>
+      </w:r>
+      <w:r>
+        <w:rPr>
+          <w:rFonts w:ascii="Arial" w:hAnsi="Arial" w:cs="Arial"/>
+          <w:sz w:val="24"/>
+          <w:szCs w:val="24"/>
+        </w:rPr>
+        <w:t xml:space="preserve"> could now focus on wrapping up the project for the semester.</w:t>
       </w:r>
     </w:p>
     <w:p>
@@ -417,7 +504,17 @@
           <w:sz w:val="24"/>
           <w:szCs w:val="24"/>
         </w:rPr>
-        <w:t xml:space="preserve">What went well in this week’s Scrum: </w:t>
+        <w:t>Lesson</w:t>
+      </w:r>
+      <w:r>
+        <w:rPr>
+          <w:rFonts w:ascii="Arial" w:hAnsi="Arial" w:cs="Arial"/>
+          <w:b/>
+          <w:bCs/>
+          <w:sz w:val="24"/>
+          <w:szCs w:val="24"/>
+        </w:rPr>
+        <w:t xml:space="preserve">s learned from current Scrum: </w:t>
       </w:r>
     </w:p>
     <w:p>
@@ -425,24 +522,6 @@
         <w:jc w:val="both"/>
         <w:rPr>
           <w:rFonts w:ascii="Arial" w:hAnsi="Arial" w:cs="Arial"/>
-          <w:sz w:val="24"/>
-          <w:szCs w:val="24"/>
-        </w:rPr>
-      </w:pPr>
-      <w:r>
-        <w:rPr>
-          <w:rFonts w:ascii="Arial" w:hAnsi="Arial" w:cs="Arial"/>
-          <w:sz w:val="24"/>
-          <w:szCs w:val="24"/>
-          <w:highlight w:val="yellow"/>
-        </w:rPr>
-        <w:t>All members of the group were “present” and contributed to the discussion during each Scrum meeting. With every passing week, we further assimilate to our new “normal” which is working in isolation from the team. The team has proven that they can adapt to the situation we find ourselves in which is great to see. Communication once again proved to be efficient to complete all the necessary tasks for this Scrum.</w:t>
-      </w:r>
-    </w:p>
-    <w:p>
-      <w:pPr>
-        <w:rPr>
-          <w:rFonts w:ascii="Arial" w:hAnsi="Arial" w:cs="Arial"/>
           <w:b/>
           <w:bCs/>
           <w:sz w:val="24"/>
@@ -452,43 +531,66 @@
       <w:r>
         <w:rPr>
           <w:rFonts w:ascii="Arial" w:hAnsi="Arial" w:cs="Arial"/>
-          <w:b/>
-          <w:bCs/>
-          <w:sz w:val="24"/>
-          <w:szCs w:val="24"/>
-        </w:rPr>
-        <w:t>Lesson</w:t>
-      </w:r>
-      <w:r>
-        <w:rPr>
-          <w:rFonts w:ascii="Arial" w:hAnsi="Arial" w:cs="Arial"/>
-          <w:b/>
-          <w:bCs/>
-          <w:sz w:val="24"/>
-          <w:szCs w:val="24"/>
-        </w:rPr>
-        <w:t xml:space="preserve">s learned from current Scrum: </w:t>
-      </w:r>
-    </w:p>
-    <w:p>
-      <w:pPr>
-        <w:jc w:val="both"/>
-        <w:rPr>
-          <w:rFonts w:ascii="Arial" w:hAnsi="Arial" w:cs="Arial"/>
-          <w:b/>
-          <w:bCs/>
-          <w:sz w:val="24"/>
-          <w:szCs w:val="24"/>
-        </w:rPr>
-      </w:pPr>
-      <w:r>
-        <w:rPr>
-          <w:rFonts w:ascii="Arial" w:hAnsi="Arial" w:cs="Arial"/>
-          <w:sz w:val="24"/>
-          <w:szCs w:val="24"/>
-          <w:highlight w:val="yellow"/>
-        </w:rPr>
-        <w:t>Development of the application has its challenges and having a better understanding of Unity would be useful for the team who are less experienced that the other teammates. However, practice makes perfect which is proving to be correct with the team’s development skills.</w:t>
+          <w:sz w:val="24"/>
+          <w:szCs w:val="24"/>
+        </w:rPr>
+        <w:t xml:space="preserve">Having more time to develop would have yielded a better overall product but learning that prioritizing is part of </w:t>
+      </w:r>
+      <w:r>
+        <w:rPr>
+          <w:rFonts w:ascii="Arial" w:hAnsi="Arial" w:cs="Arial"/>
+          <w:sz w:val="24"/>
+          <w:szCs w:val="24"/>
+        </w:rPr>
+        <w:t>real-world</w:t>
+      </w:r>
+      <w:r>
+        <w:rPr>
+          <w:rFonts w:ascii="Arial" w:hAnsi="Arial" w:cs="Arial"/>
+          <w:sz w:val="24"/>
+          <w:szCs w:val="24"/>
+        </w:rPr>
+        <w:t xml:space="preserve"> software engineering. </w:t>
+      </w:r>
+      <w:r>
+        <w:rPr>
+          <w:rFonts w:ascii="Arial" w:hAnsi="Arial" w:cs="Arial"/>
+          <w:sz w:val="24"/>
+          <w:szCs w:val="24"/>
+        </w:rPr>
+        <w:t xml:space="preserve">Like before, practice makes perfect, so this was a good starting point to learn the different processes. Communication is always </w:t>
+      </w:r>
+      <w:r>
+        <w:rPr>
+          <w:rFonts w:ascii="Arial" w:hAnsi="Arial" w:cs="Arial"/>
+          <w:sz w:val="24"/>
+          <w:szCs w:val="24"/>
+        </w:rPr>
+        <w:t>key,</w:t>
+      </w:r>
+      <w:r>
+        <w:rPr>
+          <w:rFonts w:ascii="Arial" w:hAnsi="Arial" w:cs="Arial"/>
+          <w:sz w:val="24"/>
+          <w:szCs w:val="24"/>
+        </w:rPr>
+        <w:t xml:space="preserve"> and I think it could have been </w:t>
+      </w:r>
+      <w:r>
+        <w:rPr>
+          <w:rFonts w:ascii="Arial" w:hAnsi="Arial" w:cs="Arial"/>
+          <w:sz w:val="24"/>
+          <w:szCs w:val="24"/>
+        </w:rPr>
+        <w:t>better,</w:t>
+      </w:r>
+      <w:r>
+        <w:rPr>
+          <w:rFonts w:ascii="Arial" w:hAnsi="Arial" w:cs="Arial"/>
+          <w:sz w:val="24"/>
+          <w:szCs w:val="24"/>
+        </w:rPr>
+        <w:t xml:space="preserve"> but this could be due to the unforeseen circumstances we’re left dealing with.</w:t>
       </w:r>
     </w:p>
     <w:p>
@@ -808,7 +910,7 @@
         <w:sz w:val="24"/>
         <w:szCs w:val="24"/>
       </w:rPr>
-      <w:t>3</w:t>
+      <w:t>4</w:t>
     </w:r>
     <w:r>
       <w:rPr>

</xml_diff>